<commit_message>
Semaine 2, avant mentorat. Finalisation projet 1. Avancement projet 2. Démarrage projet 3.
</commit_message>
<xml_diff>
--- a/projet1/CV Christophe LEBRUN - data scientist.docx
+++ b/projet1/CV Christophe LEBRUN - data scientist.docx
@@ -4,7 +4,7 @@
   <w:body>
     <w:p>
       <w:pPr>
-        <w:pStyle w:val="Titre1"/>
+        <w:pStyle w:val="Heading1"/>
         <w:rPr>
           <w:bCs/>
           <w:smallCaps/>
@@ -442,7 +442,7 @@
           <w:top w:val="single" w:sz="4" w:space="1" w:color="000000"/>
           <w:left w:val="single" w:sz="4" w:space="4" w:color="000000"/>
           <w:bottom w:val="single" w:sz="4" w:space="1" w:color="000000"/>
-          <w:right w:val="single" w:sz="4" w:space="4" w:color="000000"/>
+          <w:right w:val="single" w:sz="4" w:space="0" w:color="000000"/>
         </w:pBdr>
         <w:shd w:val="clear" w:color="auto" w:fill="B4C6E7" w:themeFill="accent1" w:themeFillTint="66"/>
         <w:ind w:left="-61" w:right="14"/>
@@ -471,7 +471,7 @@
     </w:p>
     <w:tbl>
       <w:tblPr>
-        <w:tblW w:w="10906" w:type="dxa"/>
+        <w:tblW w:w="10915" w:type="dxa"/>
         <w:tblInd w:w="-147" w:type="dxa"/>
         <w:tblLayout w:type="fixed"/>
         <w:tblCellMar>
@@ -481,7 +481,7 @@
         <w:tblLook w:val="0000" w:firstRow="0" w:lastRow="0" w:firstColumn="0" w:lastColumn="0" w:noHBand="0" w:noVBand="0"/>
       </w:tblPr>
       <w:tblGrid>
-        <w:gridCol w:w="10906"/>
+        <w:gridCol w:w="10915"/>
       </w:tblGrid>
       <w:tr>
         <w:trPr>
@@ -489,7 +489,7 @@
         </w:trPr>
         <w:tc>
           <w:tcPr>
-            <w:tcW w:w="10906" w:type="dxa"/>
+            <w:tcW w:w="10915" w:type="dxa"/>
             <w:tcBorders>
               <w:top w:val="single" w:sz="4" w:space="0" w:color="auto"/>
               <w:left w:val="single" w:sz="4" w:space="0" w:color="auto"/>
@@ -548,7 +548,7 @@
         </w:trPr>
         <w:tc>
           <w:tcPr>
-            <w:tcW w:w="10906" w:type="dxa"/>
+            <w:tcW w:w="10915" w:type="dxa"/>
             <w:tcBorders>
               <w:left w:val="single" w:sz="4" w:space="0" w:color="auto"/>
               <w:bottom w:val="single" w:sz="4" w:space="0" w:color="auto"/>
@@ -588,7 +588,7 @@
         </w:trPr>
         <w:tc>
           <w:tcPr>
-            <w:tcW w:w="10906" w:type="dxa"/>
+            <w:tcW w:w="10915" w:type="dxa"/>
             <w:tcBorders>
               <w:top w:val="single" w:sz="4" w:space="0" w:color="auto"/>
             </w:tcBorders>
@@ -984,7 +984,7 @@
         </w:trPr>
         <w:tc>
           <w:tcPr>
-            <w:tcW w:w="10906" w:type="dxa"/>
+            <w:tcW w:w="10915" w:type="dxa"/>
             <w:tcMar>
               <w:top w:w="55" w:type="dxa"/>
               <w:left w:w="55" w:type="dxa"/>
@@ -1248,7 +1248,7 @@
         </w:trPr>
         <w:tc>
           <w:tcPr>
-            <w:tcW w:w="10906" w:type="dxa"/>
+            <w:tcW w:w="10915" w:type="dxa"/>
             <w:tcMar>
               <w:top w:w="55" w:type="dxa"/>
               <w:left w:w="55" w:type="dxa"/>
@@ -1466,7 +1466,7 @@
         </w:trPr>
         <w:tc>
           <w:tcPr>
-            <w:tcW w:w="10906" w:type="dxa"/>
+            <w:tcW w:w="10915" w:type="dxa"/>
             <w:tcBorders>
               <w:bottom w:val="single" w:sz="4" w:space="0" w:color="auto"/>
             </w:tcBorders>
@@ -1712,7 +1712,7 @@
         </w:trPr>
         <w:tc>
           <w:tcPr>
-            <w:tcW w:w="10906" w:type="dxa"/>
+            <w:tcW w:w="10915" w:type="dxa"/>
             <w:tcBorders>
               <w:top w:val="single" w:sz="4" w:space="0" w:color="auto"/>
               <w:left w:val="single" w:sz="4" w:space="0" w:color="auto"/>
@@ -1754,7 +1754,7 @@
         </w:trPr>
         <w:tc>
           <w:tcPr>
-            <w:tcW w:w="10906" w:type="dxa"/>
+            <w:tcW w:w="10915" w:type="dxa"/>
             <w:tcBorders>
               <w:left w:val="single" w:sz="4" w:space="0" w:color="auto"/>
               <w:bottom w:val="single" w:sz="4" w:space="0" w:color="auto"/>
@@ -1793,7 +1793,7 @@
         </w:trPr>
         <w:tc>
           <w:tcPr>
-            <w:tcW w:w="10906" w:type="dxa"/>
+            <w:tcW w:w="10915" w:type="dxa"/>
             <w:tcBorders>
               <w:top w:val="single" w:sz="4" w:space="0" w:color="auto"/>
             </w:tcBorders>
@@ -1882,7 +1882,7 @@
                 <w:sz w:val="24"/>
                 <w:szCs w:val="24"/>
               </w:rPr>
-              <w:t>Exploitation opérationnell</w:t>
+              <w:t>Exploitation</w:t>
             </w:r>
             <w:bookmarkStart w:id="1" w:name="_GoBack"/>
             <w:bookmarkEnd w:id="1"/>
@@ -1892,7 +1892,7 @@
                 <w:sz w:val="24"/>
                 <w:szCs w:val="24"/>
               </w:rPr>
-              <w:t>e d’un centre de profit : responsabilité d'un chiffre d'affaire de 10 M€</w:t>
+              <w:t xml:space="preserve"> opérationnelle d’un centre de profit : responsabilité d'un chiffre d'affaire de 10 M€</w:t>
             </w:r>
           </w:p>
           <w:p>
@@ -2115,7 +2115,7 @@
         </w:trPr>
         <w:tc>
           <w:tcPr>
-            <w:tcW w:w="10906" w:type="dxa"/>
+            <w:tcW w:w="10915" w:type="dxa"/>
             <w:tcMar>
               <w:top w:w="55" w:type="dxa"/>
               <w:left w:w="55" w:type="dxa"/>
@@ -2448,7 +2448,7 @@
         </w:trPr>
         <w:tc>
           <w:tcPr>
-            <w:tcW w:w="10906" w:type="dxa"/>
+            <w:tcW w:w="10915" w:type="dxa"/>
             <w:tcMar>
               <w:top w:w="55" w:type="dxa"/>
               <w:left w:w="55" w:type="dxa"/>
@@ -3074,7 +3074,7 @@
     </w:p>
     <w:tbl>
       <w:tblPr>
-        <w:tblStyle w:val="Grilledutableau"/>
+        <w:tblStyle w:val="TableGrid"/>
         <w:tblW w:w="0" w:type="auto"/>
         <w:tblBorders>
           <w:top w:val="none" w:sz="0" w:space="0" w:color="auto"/>
@@ -4003,7 +4003,7 @@
     </w:tbl>
     <w:p>
       <w:pPr>
-        <w:pStyle w:val="Titre1"/>
+        <w:pStyle w:val="Heading1"/>
       </w:pPr>
     </w:p>
     <w:sectPr>
@@ -4923,7 +4923,7 @@
     <w:qFormat/>
     <w:rsid w:val="00B10039"/>
   </w:style>
-  <w:style w:type="paragraph" w:styleId="Titre1">
+  <w:style w:type="paragraph" w:styleId="Heading1">
     <w:name w:val="heading 1"/>
     <w:basedOn w:val="Standard"/>
     <w:next w:val="Standard"/>
@@ -4936,7 +4936,7 @@
       <w:sz w:val="32"/>
     </w:rPr>
   </w:style>
-  <w:style w:type="paragraph" w:styleId="Titre2">
+  <w:style w:type="paragraph" w:styleId="Heading2">
     <w:name w:val="heading 2"/>
     <w:basedOn w:val="Standard"/>
     <w:next w:val="Standard"/>
@@ -4953,7 +4953,7 @@
       <w:sz w:val="40"/>
     </w:rPr>
   </w:style>
-  <w:style w:type="paragraph" w:styleId="Titre3">
+  <w:style w:type="paragraph" w:styleId="Heading3">
     <w:name w:val="heading 3"/>
     <w:basedOn w:val="Standard"/>
     <w:next w:val="Standard"/>
@@ -4966,7 +4966,7 @@
       <w:sz w:val="26"/>
     </w:rPr>
   </w:style>
-  <w:style w:type="paragraph" w:styleId="Titre4">
+  <w:style w:type="paragraph" w:styleId="Heading4">
     <w:name w:val="heading 4"/>
     <w:basedOn w:val="Standard"/>
     <w:next w:val="Standard"/>
@@ -4979,7 +4979,7 @@
       <w:sz w:val="24"/>
     </w:rPr>
   </w:style>
-  <w:style w:type="paragraph" w:styleId="Titre5">
+  <w:style w:type="paragraph" w:styleId="Heading5">
     <w:name w:val="heading 5"/>
     <w:basedOn w:val="Standard"/>
     <w:next w:val="Standard"/>
@@ -4991,7 +4991,7 @@
       <w:sz w:val="26"/>
     </w:rPr>
   </w:style>
-  <w:style w:type="paragraph" w:styleId="Titre6">
+  <w:style w:type="paragraph" w:styleId="Heading6">
     <w:name w:val="heading 6"/>
     <w:basedOn w:val="Standard"/>
     <w:next w:val="Standard"/>
@@ -5003,7 +5003,7 @@
       <w:sz w:val="24"/>
     </w:rPr>
   </w:style>
-  <w:style w:type="paragraph" w:styleId="Titre7">
+  <w:style w:type="paragraph" w:styleId="Heading7">
     <w:name w:val="heading 7"/>
     <w:basedOn w:val="Standard"/>
     <w:next w:val="Standard"/>
@@ -5016,7 +5016,7 @@
       <w:sz w:val="24"/>
     </w:rPr>
   </w:style>
-  <w:style w:type="paragraph" w:styleId="Titre8">
+  <w:style w:type="paragraph" w:styleId="Heading8">
     <w:name w:val="heading 8"/>
     <w:basedOn w:val="Standard"/>
     <w:next w:val="Standard"/>
@@ -5031,7 +5031,7 @@
       <w:sz w:val="24"/>
     </w:rPr>
   </w:style>
-  <w:style w:type="paragraph" w:styleId="Titre9">
+  <w:style w:type="paragraph" w:styleId="Heading9">
     <w:name w:val="heading 9"/>
     <w:basedOn w:val="Standard"/>
     <w:next w:val="Standard"/>
@@ -5045,13 +5045,13 @@
       <w:sz w:val="26"/>
     </w:rPr>
   </w:style>
-  <w:style w:type="character" w:default="1" w:styleId="Policepardfaut">
+  <w:style w:type="character" w:default="1" w:styleId="DefaultParagraphFont">
     <w:name w:val="Default Paragraph Font"/>
     <w:uiPriority w:val="1"/>
     <w:semiHidden/>
     <w:unhideWhenUsed/>
   </w:style>
-  <w:style w:type="table" w:default="1" w:styleId="TableauNormal">
+  <w:style w:type="table" w:default="1" w:styleId="TableNormal">
     <w:name w:val="Normal Table"/>
     <w:uiPriority w:val="99"/>
     <w:semiHidden/>
@@ -5066,7 +5066,7 @@
       </w:tblCellMar>
     </w:tblPr>
   </w:style>
-  <w:style w:type="numbering" w:default="1" w:styleId="Aucuneliste">
+  <w:style w:type="numbering" w:default="1" w:styleId="NoList">
     <w:name w:val="No List"/>
     <w:uiPriority w:val="99"/>
     <w:semiHidden/>
@@ -5108,14 +5108,14 @@
       <w:sz w:val="24"/>
     </w:rPr>
   </w:style>
-  <w:style w:type="paragraph" w:styleId="Liste">
+  <w:style w:type="paragraph" w:styleId="List">
     <w:name w:val="List"/>
     <w:basedOn w:val="Textbody"/>
     <w:rPr>
       <w:rFonts w:cs="Tahoma"/>
     </w:rPr>
   </w:style>
-  <w:style w:type="paragraph" w:styleId="Lgende">
+  <w:style w:type="paragraph" w:styleId="Caption">
     <w:name w:val="caption"/>
     <w:basedOn w:val="Standard"/>
     <w:pPr>
@@ -5177,7 +5177,7 @@
       <w:bCs/>
     </w:rPr>
   </w:style>
-  <w:style w:type="paragraph" w:styleId="En-tte">
+  <w:style w:type="paragraph" w:styleId="Header">
     <w:name w:val="header"/>
     <w:basedOn w:val="Standard"/>
     <w:pPr>
@@ -5188,7 +5188,7 @@
       </w:tabs>
     </w:pPr>
   </w:style>
-  <w:style w:type="paragraph" w:styleId="Pieddepage">
+  <w:style w:type="paragraph" w:styleId="Footer">
     <w:name w:val="footer"/>
     <w:basedOn w:val="Standard"/>
     <w:pPr>
@@ -5425,7 +5425,7 @@
   </w:style>
   <w:style w:type="numbering" w:customStyle="1" w:styleId="WW8Num1">
     <w:name w:val="WW8Num1"/>
-    <w:basedOn w:val="Aucuneliste"/>
+    <w:basedOn w:val="NoList"/>
     <w:pPr>
       <w:numPr>
         <w:numId w:val="1"/>
@@ -5434,7 +5434,7 @@
   </w:style>
   <w:style w:type="numbering" w:customStyle="1" w:styleId="WW8Num2">
     <w:name w:val="WW8Num2"/>
-    <w:basedOn w:val="Aucuneliste"/>
+    <w:basedOn w:val="NoList"/>
     <w:pPr>
       <w:numPr>
         <w:numId w:val="2"/>
@@ -5443,16 +5443,16 @@
   </w:style>
   <w:style w:type="numbering" w:customStyle="1" w:styleId="WW8Num3">
     <w:name w:val="WW8Num3"/>
-    <w:basedOn w:val="Aucuneliste"/>
+    <w:basedOn w:val="NoList"/>
     <w:pPr>
       <w:numPr>
         <w:numId w:val="3"/>
       </w:numPr>
     </w:pPr>
   </w:style>
-  <w:style w:type="table" w:styleId="Grilledutableau">
+  <w:style w:type="table" w:styleId="TableGrid">
     <w:name w:val="Table Grid"/>
-    <w:basedOn w:val="TableauNormal"/>
+    <w:basedOn w:val="TableNormal"/>
     <w:uiPriority w:val="39"/>
     <w:rsid w:val="00EA6913"/>
     <w:pPr>
@@ -5479,10 +5479,10 @@
       </w:tblBorders>
     </w:tblPr>
   </w:style>
-  <w:style w:type="paragraph" w:styleId="Textedebulles">
+  <w:style w:type="paragraph" w:styleId="BalloonText">
     <w:name w:val="Balloon Text"/>
     <w:basedOn w:val="Normal"/>
-    <w:link w:val="TextedebullesCar"/>
+    <w:link w:val="BalloonTextChar"/>
     <w:uiPriority w:val="99"/>
     <w:semiHidden/>
     <w:unhideWhenUsed/>
@@ -5492,10 +5492,10 @@
       <w:szCs w:val="16"/>
     </w:rPr>
   </w:style>
-  <w:style w:type="character" w:customStyle="1" w:styleId="TextedebullesCar">
-    <w:name w:val="Texte de bulles Car"/>
-    <w:basedOn w:val="Policepardfaut"/>
-    <w:link w:val="Textedebulles"/>
+  <w:style w:type="character" w:customStyle="1" w:styleId="BalloonTextChar">
+    <w:name w:val="Balloon Text Char"/>
+    <w:basedOn w:val="DefaultParagraphFont"/>
+    <w:link w:val="BalloonText"/>
     <w:uiPriority w:val="99"/>
     <w:semiHidden/>
     <w:rsid w:val="000D178A"/>

</xml_diff>